<commit_message>
Cost Benefit Analysis correct format
</commit_message>
<xml_diff>
--- a/Documentation/2 Feasibility Matrix /Cost Benefit Analysis Part2.docx
+++ b/Documentation/2 Feasibility Matrix /Cost Benefit Analysis Part2.docx
@@ -203,82 +203,124 @@
                 <w:sz w:val="24"/>
               </w:rPr>
             </w:pPr>
-          </w:p>
-        </w:tc>
-        <w:tc>
-          <w:tcPr>
-            <w:tcW w:w="1205" w:type="dxa"/>
-          </w:tcPr>
-          <w:p>
-            <w:pPr>
-              <w:rPr>
-                <w:rFonts w:ascii="Arial" w:hAnsi="Arial" w:cs="Arial"/>
-                <w:sz w:val="24"/>
-              </w:rPr>
-            </w:pPr>
-          </w:p>
-          <w:p>
-            <w:pPr>
-              <w:rPr>
-                <w:rFonts w:ascii="Arial" w:hAnsi="Arial" w:cs="Arial"/>
-                <w:sz w:val="24"/>
-              </w:rPr>
-            </w:pPr>
-          </w:p>
-        </w:tc>
-        <w:tc>
-          <w:tcPr>
-            <w:tcW w:w="1205" w:type="dxa"/>
-          </w:tcPr>
-          <w:p>
-            <w:pPr>
-              <w:rPr>
-                <w:rFonts w:ascii="Arial" w:hAnsi="Arial" w:cs="Arial"/>
-                <w:sz w:val="24"/>
-              </w:rPr>
-            </w:pPr>
-          </w:p>
-          <w:p>
-            <w:pPr>
-              <w:rPr>
-                <w:rFonts w:ascii="Arial" w:hAnsi="Arial" w:cs="Arial"/>
-                <w:sz w:val="24"/>
-              </w:rPr>
-            </w:pPr>
-          </w:p>
-        </w:tc>
-        <w:tc>
-          <w:tcPr>
-            <w:tcW w:w="1205" w:type="dxa"/>
-          </w:tcPr>
-          <w:p>
-            <w:pPr>
-              <w:rPr>
-                <w:rFonts w:ascii="Arial" w:hAnsi="Arial" w:cs="Arial"/>
-                <w:sz w:val="24"/>
-              </w:rPr>
-            </w:pPr>
-          </w:p>
-          <w:p>
-            <w:pPr>
-              <w:rPr>
-                <w:rFonts w:ascii="Arial" w:hAnsi="Arial" w:cs="Arial"/>
-                <w:sz w:val="24"/>
-              </w:rPr>
-            </w:pPr>
-          </w:p>
-        </w:tc>
-        <w:tc>
-          <w:tcPr>
-            <w:tcW w:w="1205" w:type="dxa"/>
-          </w:tcPr>
-          <w:p>
-            <w:pPr>
-              <w:rPr>
-                <w:rFonts w:ascii="Arial" w:hAnsi="Arial" w:cs="Arial"/>
-                <w:sz w:val="24"/>
-              </w:rPr>
-            </w:pPr>
+            <w:r>
+              <w:rPr>
+                <w:rFonts w:ascii="Arial" w:hAnsi="Arial" w:cs="Arial"/>
+                <w:sz w:val="24"/>
+              </w:rPr>
+              <w:t>3</w:t>
+            </w:r>
+            <w:r>
+              <w:rPr>
+                <w:rFonts w:ascii="Arial" w:hAnsi="Arial" w:cs="Arial"/>
+                <w:sz w:val="24"/>
+              </w:rPr>
+              <w:t>4000</w:t>
+            </w:r>
+          </w:p>
+        </w:tc>
+        <w:tc>
+          <w:tcPr>
+            <w:tcW w:w="1205" w:type="dxa"/>
+          </w:tcPr>
+          <w:p>
+            <w:pPr>
+              <w:rPr>
+                <w:rFonts w:ascii="Arial" w:hAnsi="Arial" w:cs="Arial"/>
+                <w:sz w:val="24"/>
+              </w:rPr>
+            </w:pPr>
+            <w:r>
+              <w:rPr>
+                <w:rFonts w:ascii="Arial" w:hAnsi="Arial" w:cs="Arial"/>
+                <w:sz w:val="24"/>
+              </w:rPr>
+              <w:t>0</w:t>
+            </w:r>
+          </w:p>
+          <w:p>
+            <w:pPr>
+              <w:rPr>
+                <w:rFonts w:ascii="Arial" w:hAnsi="Arial" w:cs="Arial"/>
+                <w:sz w:val="24"/>
+              </w:rPr>
+            </w:pPr>
+          </w:p>
+        </w:tc>
+        <w:tc>
+          <w:tcPr>
+            <w:tcW w:w="1205" w:type="dxa"/>
+          </w:tcPr>
+          <w:p>
+            <w:pPr>
+              <w:rPr>
+                <w:rFonts w:ascii="Arial" w:hAnsi="Arial" w:cs="Arial"/>
+                <w:sz w:val="24"/>
+              </w:rPr>
+            </w:pPr>
+            <w:r>
+              <w:rPr>
+                <w:rFonts w:ascii="Arial" w:hAnsi="Arial" w:cs="Arial"/>
+                <w:sz w:val="24"/>
+              </w:rPr>
+              <w:t>0</w:t>
+            </w:r>
+          </w:p>
+          <w:p>
+            <w:pPr>
+              <w:rPr>
+                <w:rFonts w:ascii="Arial" w:hAnsi="Arial" w:cs="Arial"/>
+                <w:sz w:val="24"/>
+              </w:rPr>
+            </w:pPr>
+          </w:p>
+        </w:tc>
+        <w:tc>
+          <w:tcPr>
+            <w:tcW w:w="1205" w:type="dxa"/>
+          </w:tcPr>
+          <w:p>
+            <w:pPr>
+              <w:rPr>
+                <w:rFonts w:ascii="Arial" w:hAnsi="Arial" w:cs="Arial"/>
+                <w:sz w:val="24"/>
+              </w:rPr>
+            </w:pPr>
+            <w:r>
+              <w:rPr>
+                <w:rFonts w:ascii="Arial" w:hAnsi="Arial" w:cs="Arial"/>
+                <w:sz w:val="24"/>
+              </w:rPr>
+              <w:t>0</w:t>
+            </w:r>
+          </w:p>
+          <w:p>
+            <w:pPr>
+              <w:rPr>
+                <w:rFonts w:ascii="Arial" w:hAnsi="Arial" w:cs="Arial"/>
+                <w:sz w:val="24"/>
+              </w:rPr>
+            </w:pPr>
+          </w:p>
+        </w:tc>
+        <w:tc>
+          <w:tcPr>
+            <w:tcW w:w="1205" w:type="dxa"/>
+          </w:tcPr>
+          <w:p>
+            <w:pPr>
+              <w:rPr>
+                <w:rFonts w:ascii="Arial" w:hAnsi="Arial" w:cs="Arial"/>
+                <w:sz w:val="24"/>
+              </w:rPr>
+            </w:pPr>
+            <w:r>
+              <w:rPr>
+                <w:rFonts w:ascii="Arial" w:hAnsi="Arial" w:cs="Arial"/>
+                <w:sz w:val="24"/>
+              </w:rPr>
+              <w:t>0</w:t>
+            </w:r>
           </w:p>
           <w:p>
             <w:pPr>
@@ -361,58 +403,93 @@
                 <w:sz w:val="24"/>
               </w:rPr>
             </w:pPr>
-          </w:p>
-        </w:tc>
-        <w:tc>
-          <w:tcPr>
-            <w:tcW w:w="1205" w:type="dxa"/>
-          </w:tcPr>
-          <w:p>
-            <w:pPr>
-              <w:rPr>
-                <w:rFonts w:ascii="Arial" w:hAnsi="Arial" w:cs="Arial"/>
-                <w:sz w:val="24"/>
-              </w:rPr>
-            </w:pPr>
-          </w:p>
-        </w:tc>
-        <w:tc>
-          <w:tcPr>
-            <w:tcW w:w="1205" w:type="dxa"/>
-          </w:tcPr>
-          <w:p>
-            <w:pPr>
-              <w:rPr>
-                <w:rFonts w:ascii="Arial" w:hAnsi="Arial" w:cs="Arial"/>
-                <w:sz w:val="24"/>
-              </w:rPr>
-            </w:pPr>
-          </w:p>
-        </w:tc>
-        <w:tc>
-          <w:tcPr>
-            <w:tcW w:w="1205" w:type="dxa"/>
-          </w:tcPr>
-          <w:p>
-            <w:pPr>
-              <w:rPr>
-                <w:rFonts w:ascii="Arial" w:hAnsi="Arial" w:cs="Arial"/>
-                <w:sz w:val="24"/>
-              </w:rPr>
-            </w:pPr>
-          </w:p>
-        </w:tc>
-        <w:tc>
-          <w:tcPr>
-            <w:tcW w:w="1205" w:type="dxa"/>
-          </w:tcPr>
-          <w:p>
-            <w:pPr>
-              <w:rPr>
-                <w:rFonts w:ascii="Arial" w:hAnsi="Arial" w:cs="Arial"/>
-                <w:sz w:val="24"/>
-              </w:rPr>
-            </w:pPr>
+            <w:r>
+              <w:rPr>
+                <w:rFonts w:ascii="Arial" w:hAnsi="Arial" w:cs="Arial"/>
+                <w:sz w:val="24"/>
+              </w:rPr>
+              <w:t>0</w:t>
+            </w:r>
+          </w:p>
+        </w:tc>
+        <w:tc>
+          <w:tcPr>
+            <w:tcW w:w="1205" w:type="dxa"/>
+          </w:tcPr>
+          <w:p>
+            <w:pPr>
+              <w:rPr>
+                <w:rFonts w:ascii="Arial" w:hAnsi="Arial" w:cs="Arial"/>
+                <w:sz w:val="24"/>
+              </w:rPr>
+            </w:pPr>
+            <w:r>
+              <w:rPr>
+                <w:rFonts w:ascii="Arial" w:hAnsi="Arial" w:cs="Arial"/>
+                <w:sz w:val="24"/>
+              </w:rPr>
+              <w:t>2000</w:t>
+            </w:r>
+          </w:p>
+        </w:tc>
+        <w:tc>
+          <w:tcPr>
+            <w:tcW w:w="1205" w:type="dxa"/>
+          </w:tcPr>
+          <w:p>
+            <w:pPr>
+              <w:rPr>
+                <w:rFonts w:ascii="Arial" w:hAnsi="Arial" w:cs="Arial"/>
+                <w:sz w:val="24"/>
+              </w:rPr>
+            </w:pPr>
+            <w:r>
+              <w:rPr>
+                <w:rFonts w:ascii="Arial" w:hAnsi="Arial" w:cs="Arial"/>
+                <w:sz w:val="24"/>
+              </w:rPr>
+              <w:t>2400</w:t>
+            </w:r>
+          </w:p>
+        </w:tc>
+        <w:tc>
+          <w:tcPr>
+            <w:tcW w:w="1205" w:type="dxa"/>
+          </w:tcPr>
+          <w:p>
+            <w:pPr>
+              <w:rPr>
+                <w:rFonts w:ascii="Arial" w:hAnsi="Arial" w:cs="Arial"/>
+                <w:sz w:val="24"/>
+              </w:rPr>
+            </w:pPr>
+            <w:r>
+              <w:rPr>
+                <w:rFonts w:ascii="Arial" w:hAnsi="Arial" w:cs="Arial"/>
+                <w:sz w:val="24"/>
+              </w:rPr>
+              <w:t>2800</w:t>
+            </w:r>
+          </w:p>
+        </w:tc>
+        <w:tc>
+          <w:tcPr>
+            <w:tcW w:w="1205" w:type="dxa"/>
+          </w:tcPr>
+          <w:p>
+            <w:pPr>
+              <w:rPr>
+                <w:rFonts w:ascii="Arial" w:hAnsi="Arial" w:cs="Arial"/>
+                <w:sz w:val="24"/>
+              </w:rPr>
+            </w:pPr>
+            <w:r>
+              <w:rPr>
+                <w:rFonts w:ascii="Arial" w:hAnsi="Arial" w:cs="Arial"/>
+                <w:sz w:val="24"/>
+              </w:rPr>
+              <w:t>3200</w:t>
+            </w:r>
           </w:p>
         </w:tc>
         <w:tc>
@@ -449,7 +526,14 @@
                 <w:rFonts w:ascii="Arial" w:hAnsi="Arial" w:cs="Arial"/>
                 <w:sz w:val="24"/>
               </w:rPr>
-              <w:t>Discount factors for 12%</w:t>
+              <w:t>Discount factors for 4</w:t>
+            </w:r>
+            <w:r>
+              <w:rPr>
+                <w:rFonts w:ascii="Arial" w:hAnsi="Arial" w:cs="Arial"/>
+                <w:sz w:val="24"/>
+              </w:rPr>
+              <w:t>%</w:t>
             </w:r>
           </w:p>
           <w:p>
@@ -472,58 +556,121 @@
                 <w:sz w:val="24"/>
               </w:rPr>
             </w:pPr>
-          </w:p>
-        </w:tc>
-        <w:tc>
-          <w:tcPr>
-            <w:tcW w:w="1205" w:type="dxa"/>
-          </w:tcPr>
-          <w:p>
-            <w:pPr>
-              <w:rPr>
-                <w:rFonts w:ascii="Arial" w:hAnsi="Arial" w:cs="Arial"/>
-                <w:sz w:val="24"/>
-              </w:rPr>
-            </w:pPr>
-          </w:p>
-        </w:tc>
-        <w:tc>
-          <w:tcPr>
-            <w:tcW w:w="1205" w:type="dxa"/>
-          </w:tcPr>
-          <w:p>
-            <w:pPr>
-              <w:rPr>
-                <w:rFonts w:ascii="Arial" w:hAnsi="Arial" w:cs="Arial"/>
-                <w:sz w:val="24"/>
-              </w:rPr>
-            </w:pPr>
-          </w:p>
-        </w:tc>
-        <w:tc>
-          <w:tcPr>
-            <w:tcW w:w="1205" w:type="dxa"/>
-          </w:tcPr>
-          <w:p>
-            <w:pPr>
-              <w:rPr>
-                <w:rFonts w:ascii="Arial" w:hAnsi="Arial" w:cs="Arial"/>
-                <w:sz w:val="24"/>
-              </w:rPr>
-            </w:pPr>
-          </w:p>
-        </w:tc>
-        <w:tc>
-          <w:tcPr>
-            <w:tcW w:w="1205" w:type="dxa"/>
-          </w:tcPr>
-          <w:p>
-            <w:pPr>
-              <w:rPr>
-                <w:rFonts w:ascii="Arial" w:hAnsi="Arial" w:cs="Arial"/>
-                <w:sz w:val="24"/>
-              </w:rPr>
-            </w:pPr>
+            <w:r>
+              <w:rPr>
+                <w:rFonts w:ascii="Arial" w:hAnsi="Arial" w:cs="Arial"/>
+                <w:sz w:val="24"/>
+              </w:rPr>
+              <w:t>1.0</w:t>
+            </w:r>
+          </w:p>
+        </w:tc>
+        <w:tc>
+          <w:tcPr>
+            <w:tcW w:w="1205" w:type="dxa"/>
+          </w:tcPr>
+          <w:p>
+            <w:pPr>
+              <w:rPr>
+                <w:rFonts w:ascii="Arial" w:hAnsi="Arial" w:cs="Arial"/>
+                <w:sz w:val="24"/>
+              </w:rPr>
+            </w:pPr>
+            <w:r>
+              <w:rPr>
+                <w:rFonts w:ascii="Arial" w:hAnsi="Arial" w:cs="Arial"/>
+                <w:sz w:val="24"/>
+              </w:rPr>
+              <w:t>0.</w:t>
+            </w:r>
+            <w:r>
+              <w:rPr>
+                <w:rFonts w:ascii="Arial" w:hAnsi="Arial" w:cs="Arial"/>
+                <w:sz w:val="24"/>
+              </w:rPr>
+              <w:t>96</w:t>
+            </w:r>
+          </w:p>
+        </w:tc>
+        <w:tc>
+          <w:tcPr>
+            <w:tcW w:w="1205" w:type="dxa"/>
+          </w:tcPr>
+          <w:p>
+            <w:pPr>
+              <w:rPr>
+                <w:rFonts w:ascii="Arial" w:hAnsi="Arial" w:cs="Arial"/>
+                <w:sz w:val="24"/>
+              </w:rPr>
+            </w:pPr>
+            <w:r>
+              <w:rPr>
+                <w:rFonts w:ascii="Arial" w:hAnsi="Arial" w:cs="Arial"/>
+                <w:sz w:val="24"/>
+              </w:rPr>
+              <w:t>0.</w:t>
+            </w:r>
+            <w:r>
+              <w:rPr>
+                <w:rFonts w:ascii="Arial" w:hAnsi="Arial" w:cs="Arial"/>
+                <w:sz w:val="24"/>
+              </w:rPr>
+              <w:t>92</w:t>
+            </w:r>
+          </w:p>
+        </w:tc>
+        <w:tc>
+          <w:tcPr>
+            <w:tcW w:w="1205" w:type="dxa"/>
+          </w:tcPr>
+          <w:p>
+            <w:pPr>
+              <w:rPr>
+                <w:rFonts w:ascii="Arial" w:hAnsi="Arial" w:cs="Arial"/>
+                <w:sz w:val="24"/>
+              </w:rPr>
+            </w:pPr>
+            <w:r>
+              <w:rPr>
+                <w:rFonts w:ascii="Arial" w:hAnsi="Arial" w:cs="Arial"/>
+                <w:sz w:val="24"/>
+              </w:rPr>
+              <w:t>0.</w:t>
+            </w:r>
+            <w:r>
+              <w:rPr>
+                <w:rFonts w:ascii="Arial" w:hAnsi="Arial" w:cs="Arial"/>
+                <w:sz w:val="24"/>
+              </w:rPr>
+              <w:t>89</w:t>
+            </w:r>
+          </w:p>
+        </w:tc>
+        <w:tc>
+          <w:tcPr>
+            <w:tcW w:w="1205" w:type="dxa"/>
+          </w:tcPr>
+          <w:p>
+            <w:pPr>
+              <w:rPr>
+                <w:rFonts w:ascii="Arial" w:hAnsi="Arial" w:cs="Arial"/>
+                <w:sz w:val="24"/>
+              </w:rPr>
+            </w:pPr>
+            <w:r>
+              <w:rPr>
+                <w:rFonts w:ascii="Arial" w:hAnsi="Arial" w:cs="Arial"/>
+                <w:sz w:val="24"/>
+              </w:rPr>
+              <w:t>0.</w:t>
+            </w:r>
+            <w:r>
+              <w:rPr>
+                <w:rFonts w:ascii="Arial" w:hAnsi="Arial" w:cs="Arial"/>
+                <w:sz w:val="24"/>
+              </w:rPr>
+              <w:t>85</w:t>
+            </w:r>
           </w:p>
         </w:tc>
         <w:tc>
@@ -580,71 +727,113 @@
                 <w:sz w:val="24"/>
               </w:rPr>
             </w:pPr>
-          </w:p>
-        </w:tc>
-        <w:tc>
-          <w:tcPr>
-            <w:tcW w:w="1205" w:type="dxa"/>
-          </w:tcPr>
-          <w:p>
-            <w:pPr>
-              <w:rPr>
-                <w:rFonts w:ascii="Arial" w:hAnsi="Arial" w:cs="Arial"/>
-                <w:sz w:val="24"/>
-              </w:rPr>
-            </w:pPr>
-          </w:p>
-        </w:tc>
-        <w:tc>
-          <w:tcPr>
-            <w:tcW w:w="1205" w:type="dxa"/>
-          </w:tcPr>
-          <w:p>
-            <w:pPr>
-              <w:rPr>
-                <w:rFonts w:ascii="Arial" w:hAnsi="Arial" w:cs="Arial"/>
-                <w:sz w:val="24"/>
-              </w:rPr>
-            </w:pPr>
-          </w:p>
-        </w:tc>
-        <w:tc>
-          <w:tcPr>
-            <w:tcW w:w="1205" w:type="dxa"/>
-          </w:tcPr>
-          <w:p>
-            <w:pPr>
-              <w:rPr>
-                <w:rFonts w:ascii="Arial" w:hAnsi="Arial" w:cs="Arial"/>
-                <w:sz w:val="24"/>
-              </w:rPr>
-            </w:pPr>
-          </w:p>
-        </w:tc>
-        <w:tc>
-          <w:tcPr>
-            <w:tcW w:w="1205" w:type="dxa"/>
-          </w:tcPr>
-          <w:p>
-            <w:pPr>
-              <w:rPr>
-                <w:rFonts w:ascii="Arial" w:hAnsi="Arial" w:cs="Arial"/>
-                <w:sz w:val="24"/>
-              </w:rPr>
-            </w:pPr>
-          </w:p>
-        </w:tc>
-        <w:tc>
-          <w:tcPr>
-            <w:tcW w:w="1205" w:type="dxa"/>
-          </w:tcPr>
-          <w:p>
-            <w:pPr>
-              <w:rPr>
-                <w:rFonts w:ascii="Arial" w:hAnsi="Arial" w:cs="Arial"/>
-                <w:sz w:val="24"/>
-              </w:rPr>
-            </w:pPr>
+            <w:r>
+              <w:rPr>
+                <w:rFonts w:ascii="Arial" w:hAnsi="Arial" w:cs="Arial"/>
+                <w:sz w:val="24"/>
+              </w:rPr>
+              <w:t>34000</w:t>
+            </w:r>
+          </w:p>
+        </w:tc>
+        <w:tc>
+          <w:tcPr>
+            <w:tcW w:w="1205" w:type="dxa"/>
+          </w:tcPr>
+          <w:p>
+            <w:pPr>
+              <w:rPr>
+                <w:rFonts w:ascii="Arial" w:hAnsi="Arial" w:cs="Arial"/>
+                <w:sz w:val="24"/>
+              </w:rPr>
+            </w:pPr>
+            <w:r>
+              <w:rPr>
+                <w:rFonts w:ascii="Arial" w:hAnsi="Arial" w:cs="Arial"/>
+                <w:sz w:val="24"/>
+              </w:rPr>
+              <w:t>1920</w:t>
+            </w:r>
+          </w:p>
+        </w:tc>
+        <w:tc>
+          <w:tcPr>
+            <w:tcW w:w="1205" w:type="dxa"/>
+          </w:tcPr>
+          <w:p>
+            <w:pPr>
+              <w:rPr>
+                <w:rFonts w:ascii="Arial" w:hAnsi="Arial" w:cs="Arial"/>
+                <w:sz w:val="24"/>
+              </w:rPr>
+            </w:pPr>
+            <w:r>
+              <w:rPr>
+                <w:rFonts w:ascii="Arial" w:hAnsi="Arial" w:cs="Arial"/>
+                <w:sz w:val="24"/>
+              </w:rPr>
+              <w:t>2208</w:t>
+            </w:r>
+          </w:p>
+        </w:tc>
+        <w:tc>
+          <w:tcPr>
+            <w:tcW w:w="1205" w:type="dxa"/>
+          </w:tcPr>
+          <w:p>
+            <w:pPr>
+              <w:rPr>
+                <w:rFonts w:ascii="Arial" w:hAnsi="Arial" w:cs="Arial"/>
+                <w:sz w:val="24"/>
+              </w:rPr>
+            </w:pPr>
+            <w:r>
+              <w:rPr>
+                <w:rFonts w:ascii="Arial" w:hAnsi="Arial" w:cs="Arial"/>
+                <w:sz w:val="24"/>
+              </w:rPr>
+              <w:t>2492</w:t>
+            </w:r>
+          </w:p>
+        </w:tc>
+        <w:tc>
+          <w:tcPr>
+            <w:tcW w:w="1205" w:type="dxa"/>
+          </w:tcPr>
+          <w:p>
+            <w:pPr>
+              <w:rPr>
+                <w:rFonts w:ascii="Arial" w:hAnsi="Arial" w:cs="Arial"/>
+                <w:sz w:val="24"/>
+              </w:rPr>
+            </w:pPr>
+            <w:r>
+              <w:rPr>
+                <w:rFonts w:ascii="Arial" w:hAnsi="Arial" w:cs="Arial"/>
+                <w:sz w:val="24"/>
+              </w:rPr>
+              <w:t>2720</w:t>
+            </w:r>
+          </w:p>
+        </w:tc>
+        <w:tc>
+          <w:tcPr>
+            <w:tcW w:w="1205" w:type="dxa"/>
+          </w:tcPr>
+          <w:p>
+            <w:pPr>
+              <w:rPr>
+                <w:rFonts w:ascii="Arial" w:hAnsi="Arial" w:cs="Arial"/>
+                <w:sz w:val="24"/>
+              </w:rPr>
+            </w:pPr>
+            <w:r>
+              <w:rPr>
+                <w:rFonts w:ascii="Arial" w:hAnsi="Arial" w:cs="Arial"/>
+                <w:sz w:val="24"/>
+              </w:rPr>
+              <w:t>43340</w:t>
+            </w:r>
           </w:p>
         </w:tc>
       </w:tr>
@@ -927,58 +1116,93 @@
                 <w:sz w:val="24"/>
               </w:rPr>
             </w:pPr>
-          </w:p>
-        </w:tc>
-        <w:tc>
-          <w:tcPr>
-            <w:tcW w:w="1205" w:type="dxa"/>
-          </w:tcPr>
-          <w:p>
-            <w:pPr>
-              <w:rPr>
-                <w:rFonts w:ascii="Arial" w:hAnsi="Arial" w:cs="Arial"/>
-                <w:sz w:val="24"/>
-              </w:rPr>
-            </w:pPr>
-          </w:p>
-        </w:tc>
-        <w:tc>
-          <w:tcPr>
-            <w:tcW w:w="1205" w:type="dxa"/>
-          </w:tcPr>
-          <w:p>
-            <w:pPr>
-              <w:rPr>
-                <w:rFonts w:ascii="Arial" w:hAnsi="Arial" w:cs="Arial"/>
-                <w:sz w:val="24"/>
-              </w:rPr>
-            </w:pPr>
-          </w:p>
-        </w:tc>
-        <w:tc>
-          <w:tcPr>
-            <w:tcW w:w="1205" w:type="dxa"/>
-          </w:tcPr>
-          <w:p>
-            <w:pPr>
-              <w:rPr>
-                <w:rFonts w:ascii="Arial" w:hAnsi="Arial" w:cs="Arial"/>
-                <w:sz w:val="24"/>
-              </w:rPr>
-            </w:pPr>
-          </w:p>
-        </w:tc>
-        <w:tc>
-          <w:tcPr>
-            <w:tcW w:w="1205" w:type="dxa"/>
-          </w:tcPr>
-          <w:p>
-            <w:pPr>
-              <w:rPr>
-                <w:rFonts w:ascii="Arial" w:hAnsi="Arial" w:cs="Arial"/>
-                <w:sz w:val="24"/>
-              </w:rPr>
-            </w:pPr>
+            <w:r>
+              <w:rPr>
+                <w:rFonts w:ascii="Arial" w:hAnsi="Arial" w:cs="Arial"/>
+                <w:sz w:val="24"/>
+              </w:rPr>
+              <w:t>0</w:t>
+            </w:r>
+          </w:p>
+        </w:tc>
+        <w:tc>
+          <w:tcPr>
+            <w:tcW w:w="1205" w:type="dxa"/>
+          </w:tcPr>
+          <w:p>
+            <w:pPr>
+              <w:rPr>
+                <w:rFonts w:ascii="Arial" w:hAnsi="Arial" w:cs="Arial"/>
+                <w:sz w:val="24"/>
+              </w:rPr>
+            </w:pPr>
+            <w:r>
+              <w:rPr>
+                <w:rFonts w:ascii="Arial" w:hAnsi="Arial" w:cs="Arial"/>
+                <w:sz w:val="24"/>
+              </w:rPr>
+              <w:t>15000</w:t>
+            </w:r>
+          </w:p>
+        </w:tc>
+        <w:tc>
+          <w:tcPr>
+            <w:tcW w:w="1205" w:type="dxa"/>
+          </w:tcPr>
+          <w:p>
+            <w:pPr>
+              <w:rPr>
+                <w:rFonts w:ascii="Arial" w:hAnsi="Arial" w:cs="Arial"/>
+                <w:sz w:val="24"/>
+              </w:rPr>
+            </w:pPr>
+            <w:r>
+              <w:rPr>
+                <w:rFonts w:ascii="Arial" w:hAnsi="Arial" w:cs="Arial"/>
+                <w:sz w:val="24"/>
+              </w:rPr>
+              <w:t>17500</w:t>
+            </w:r>
+          </w:p>
+        </w:tc>
+        <w:tc>
+          <w:tcPr>
+            <w:tcW w:w="1205" w:type="dxa"/>
+          </w:tcPr>
+          <w:p>
+            <w:pPr>
+              <w:rPr>
+                <w:rFonts w:ascii="Arial" w:hAnsi="Arial" w:cs="Arial"/>
+                <w:sz w:val="24"/>
+              </w:rPr>
+            </w:pPr>
+            <w:r>
+              <w:rPr>
+                <w:rFonts w:ascii="Arial" w:hAnsi="Arial" w:cs="Arial"/>
+                <w:sz w:val="24"/>
+              </w:rPr>
+              <w:t>20000</w:t>
+            </w:r>
+          </w:p>
+        </w:tc>
+        <w:tc>
+          <w:tcPr>
+            <w:tcW w:w="1205" w:type="dxa"/>
+          </w:tcPr>
+          <w:p>
+            <w:pPr>
+              <w:rPr>
+                <w:rFonts w:ascii="Arial" w:hAnsi="Arial" w:cs="Arial"/>
+                <w:sz w:val="24"/>
+              </w:rPr>
+            </w:pPr>
+            <w:r>
+              <w:rPr>
+                <w:rFonts w:ascii="Arial" w:hAnsi="Arial" w:cs="Arial"/>
+                <w:sz w:val="24"/>
+              </w:rPr>
+              <w:t>22500</w:t>
+            </w:r>
           </w:p>
         </w:tc>
         <w:tc>
@@ -1012,7 +1236,14 @@
                 <w:rFonts w:ascii="Arial" w:hAnsi="Arial" w:cs="Arial"/>
                 <w:sz w:val="24"/>
               </w:rPr>
-              <w:t>Discount factors for 12%</w:t>
+              <w:t>Discount factors for 4</w:t>
+            </w:r>
+            <w:r>
+              <w:rPr>
+                <w:rFonts w:ascii="Arial" w:hAnsi="Arial" w:cs="Arial"/>
+                <w:sz w:val="24"/>
+              </w:rPr>
+              <w:t>%</w:t>
             </w:r>
             <w:r>
               <w:rPr>
@@ -1042,58 +1273,93 @@
                 <w:sz w:val="24"/>
               </w:rPr>
             </w:pPr>
-          </w:p>
-        </w:tc>
-        <w:tc>
-          <w:tcPr>
-            <w:tcW w:w="1205" w:type="dxa"/>
-          </w:tcPr>
-          <w:p>
-            <w:pPr>
-              <w:rPr>
-                <w:rFonts w:ascii="Arial" w:hAnsi="Arial" w:cs="Arial"/>
-                <w:sz w:val="24"/>
-              </w:rPr>
-            </w:pPr>
-          </w:p>
-        </w:tc>
-        <w:tc>
-          <w:tcPr>
-            <w:tcW w:w="1205" w:type="dxa"/>
-          </w:tcPr>
-          <w:p>
-            <w:pPr>
-              <w:rPr>
-                <w:rFonts w:ascii="Arial" w:hAnsi="Arial" w:cs="Arial"/>
-                <w:sz w:val="24"/>
-              </w:rPr>
-            </w:pPr>
-          </w:p>
-        </w:tc>
-        <w:tc>
-          <w:tcPr>
-            <w:tcW w:w="1205" w:type="dxa"/>
-          </w:tcPr>
-          <w:p>
-            <w:pPr>
-              <w:rPr>
-                <w:rFonts w:ascii="Arial" w:hAnsi="Arial" w:cs="Arial"/>
-                <w:sz w:val="24"/>
-              </w:rPr>
-            </w:pPr>
-          </w:p>
-        </w:tc>
-        <w:tc>
-          <w:tcPr>
-            <w:tcW w:w="1205" w:type="dxa"/>
-          </w:tcPr>
-          <w:p>
-            <w:pPr>
-              <w:rPr>
-                <w:rFonts w:ascii="Arial" w:hAnsi="Arial" w:cs="Arial"/>
-                <w:sz w:val="24"/>
-              </w:rPr>
-            </w:pPr>
+            <w:r>
+              <w:rPr>
+                <w:rFonts w:ascii="Arial" w:hAnsi="Arial" w:cs="Arial"/>
+                <w:sz w:val="24"/>
+              </w:rPr>
+              <w:t>1.0</w:t>
+            </w:r>
+          </w:p>
+        </w:tc>
+        <w:tc>
+          <w:tcPr>
+            <w:tcW w:w="1205" w:type="dxa"/>
+          </w:tcPr>
+          <w:p>
+            <w:pPr>
+              <w:rPr>
+                <w:rFonts w:ascii="Arial" w:hAnsi="Arial" w:cs="Arial"/>
+                <w:sz w:val="24"/>
+              </w:rPr>
+            </w:pPr>
+            <w:r>
+              <w:rPr>
+                <w:rFonts w:ascii="Arial" w:hAnsi="Arial" w:cs="Arial"/>
+                <w:sz w:val="24"/>
+              </w:rPr>
+              <w:t>0.96</w:t>
+            </w:r>
+          </w:p>
+        </w:tc>
+        <w:tc>
+          <w:tcPr>
+            <w:tcW w:w="1205" w:type="dxa"/>
+          </w:tcPr>
+          <w:p>
+            <w:pPr>
+              <w:rPr>
+                <w:rFonts w:ascii="Arial" w:hAnsi="Arial" w:cs="Arial"/>
+                <w:sz w:val="24"/>
+              </w:rPr>
+            </w:pPr>
+            <w:r>
+              <w:rPr>
+                <w:rFonts w:ascii="Arial" w:hAnsi="Arial" w:cs="Arial"/>
+                <w:sz w:val="24"/>
+              </w:rPr>
+              <w:t>0.92</w:t>
+            </w:r>
+          </w:p>
+        </w:tc>
+        <w:tc>
+          <w:tcPr>
+            <w:tcW w:w="1205" w:type="dxa"/>
+          </w:tcPr>
+          <w:p>
+            <w:pPr>
+              <w:rPr>
+                <w:rFonts w:ascii="Arial" w:hAnsi="Arial" w:cs="Arial"/>
+                <w:sz w:val="24"/>
+              </w:rPr>
+            </w:pPr>
+            <w:r>
+              <w:rPr>
+                <w:rFonts w:ascii="Arial" w:hAnsi="Arial" w:cs="Arial"/>
+                <w:sz w:val="24"/>
+              </w:rPr>
+              <w:t>0.89</w:t>
+            </w:r>
+          </w:p>
+        </w:tc>
+        <w:tc>
+          <w:tcPr>
+            <w:tcW w:w="1205" w:type="dxa"/>
+          </w:tcPr>
+          <w:p>
+            <w:pPr>
+              <w:rPr>
+                <w:rFonts w:ascii="Arial" w:hAnsi="Arial" w:cs="Arial"/>
+                <w:sz w:val="24"/>
+              </w:rPr>
+            </w:pPr>
+            <w:r>
+              <w:rPr>
+                <w:rFonts w:ascii="Arial" w:hAnsi="Arial" w:cs="Arial"/>
+                <w:sz w:val="24"/>
+              </w:rPr>
+              <w:t>0.85</w:t>
+            </w:r>
           </w:p>
         </w:tc>
         <w:tc>
@@ -1150,58 +1416,93 @@
                 <w:sz w:val="24"/>
               </w:rPr>
             </w:pPr>
-          </w:p>
-        </w:tc>
-        <w:tc>
-          <w:tcPr>
-            <w:tcW w:w="1205" w:type="dxa"/>
-          </w:tcPr>
-          <w:p>
-            <w:pPr>
-              <w:rPr>
-                <w:rFonts w:ascii="Arial" w:hAnsi="Arial" w:cs="Arial"/>
-                <w:sz w:val="24"/>
-              </w:rPr>
-            </w:pPr>
-          </w:p>
-        </w:tc>
-        <w:tc>
-          <w:tcPr>
-            <w:tcW w:w="1205" w:type="dxa"/>
-          </w:tcPr>
-          <w:p>
-            <w:pPr>
-              <w:rPr>
-                <w:rFonts w:ascii="Arial" w:hAnsi="Arial" w:cs="Arial"/>
-                <w:sz w:val="24"/>
-              </w:rPr>
-            </w:pPr>
-          </w:p>
-        </w:tc>
-        <w:tc>
-          <w:tcPr>
-            <w:tcW w:w="1205" w:type="dxa"/>
-          </w:tcPr>
-          <w:p>
-            <w:pPr>
-              <w:rPr>
-                <w:rFonts w:ascii="Arial" w:hAnsi="Arial" w:cs="Arial"/>
-                <w:sz w:val="24"/>
-              </w:rPr>
-            </w:pPr>
-          </w:p>
-        </w:tc>
-        <w:tc>
-          <w:tcPr>
-            <w:tcW w:w="1205" w:type="dxa"/>
-          </w:tcPr>
-          <w:p>
-            <w:pPr>
-              <w:rPr>
-                <w:rFonts w:ascii="Arial" w:hAnsi="Arial" w:cs="Arial"/>
-                <w:sz w:val="24"/>
-              </w:rPr>
-            </w:pPr>
+            <w:r>
+              <w:rPr>
+                <w:rFonts w:ascii="Arial" w:hAnsi="Arial" w:cs="Arial"/>
+                <w:sz w:val="24"/>
+              </w:rPr>
+              <w:t>0</w:t>
+            </w:r>
+          </w:p>
+        </w:tc>
+        <w:tc>
+          <w:tcPr>
+            <w:tcW w:w="1205" w:type="dxa"/>
+          </w:tcPr>
+          <w:p>
+            <w:pPr>
+              <w:rPr>
+                <w:rFonts w:ascii="Arial" w:hAnsi="Arial" w:cs="Arial"/>
+                <w:sz w:val="24"/>
+              </w:rPr>
+            </w:pPr>
+            <w:r>
+              <w:rPr>
+                <w:rFonts w:ascii="Arial" w:hAnsi="Arial" w:cs="Arial"/>
+                <w:sz w:val="24"/>
+              </w:rPr>
+              <w:t>14400</w:t>
+            </w:r>
+          </w:p>
+        </w:tc>
+        <w:tc>
+          <w:tcPr>
+            <w:tcW w:w="1205" w:type="dxa"/>
+          </w:tcPr>
+          <w:p>
+            <w:pPr>
+              <w:rPr>
+                <w:rFonts w:ascii="Arial" w:hAnsi="Arial" w:cs="Arial"/>
+                <w:sz w:val="24"/>
+              </w:rPr>
+            </w:pPr>
+            <w:r>
+              <w:rPr>
+                <w:rFonts w:ascii="Arial" w:hAnsi="Arial" w:cs="Arial"/>
+                <w:sz w:val="24"/>
+              </w:rPr>
+              <w:t>16100</w:t>
+            </w:r>
+          </w:p>
+        </w:tc>
+        <w:tc>
+          <w:tcPr>
+            <w:tcW w:w="1205" w:type="dxa"/>
+          </w:tcPr>
+          <w:p>
+            <w:pPr>
+              <w:rPr>
+                <w:rFonts w:ascii="Arial" w:hAnsi="Arial" w:cs="Arial"/>
+                <w:sz w:val="24"/>
+              </w:rPr>
+            </w:pPr>
+            <w:r>
+              <w:rPr>
+                <w:rFonts w:ascii="Arial" w:hAnsi="Arial" w:cs="Arial"/>
+                <w:sz w:val="24"/>
+              </w:rPr>
+              <w:t>17800</w:t>
+            </w:r>
+          </w:p>
+        </w:tc>
+        <w:tc>
+          <w:tcPr>
+            <w:tcW w:w="1205" w:type="dxa"/>
+          </w:tcPr>
+          <w:p>
+            <w:pPr>
+              <w:rPr>
+                <w:rFonts w:ascii="Arial" w:hAnsi="Arial" w:cs="Arial"/>
+                <w:sz w:val="24"/>
+              </w:rPr>
+            </w:pPr>
+            <w:r>
+              <w:rPr>
+                <w:rFonts w:ascii="Arial" w:hAnsi="Arial" w:cs="Arial"/>
+                <w:sz w:val="24"/>
+              </w:rPr>
+              <w:t>19125</w:t>
+            </w:r>
           </w:p>
         </w:tc>
         <w:tc>
@@ -1316,6 +1617,13 @@
                 <w:sz w:val="24"/>
               </w:rPr>
             </w:pPr>
+            <w:r>
+              <w:rPr>
+                <w:rFonts w:ascii="Arial" w:hAnsi="Arial" w:cs="Arial"/>
+                <w:sz w:val="24"/>
+              </w:rPr>
+              <w:t>67425</w:t>
+            </w:r>
           </w:p>
         </w:tc>
       </w:tr>
@@ -1419,6 +1727,13 @@
                 <w:sz w:val="24"/>
               </w:rPr>
             </w:pPr>
+            <w:r>
+              <w:rPr>
+                <w:rFonts w:ascii="Arial" w:hAnsi="Arial" w:cs="Arial"/>
+                <w:sz w:val="24"/>
+              </w:rPr>
+              <w:t>24085</w:t>
+            </w:r>
           </w:p>
           <w:p>
             <w:pPr>
@@ -1432,16 +1747,20 @@
       </w:tr>
     </w:tbl>
     <w:p/>
-    <w:p/>
+    <w:p>
+      <w:bookmarkStart w:id="0" w:name="_GoBack"/>
+      <w:bookmarkEnd w:id="0"/>
+    </w:p>
     <w:p/>
     <w:p/>
     <w:p/>
     <w:p>
-      <w:bookmarkStart w:id="0" w:name="_GoBack"/>
-      <w:bookmarkEnd w:id="0"/>
       <w:r>
         <w:lastRenderedPageBreak/>
         <w:t>Development costs:</w:t>
+      </w:r>
+      <w:r>
+        <w:t xml:space="preserve"> 5400</w:t>
       </w:r>
     </w:p>
     <w:p>
@@ -1453,20 +1772,32 @@
       <w:r>
         <w:t>Year1</w:t>
       </w:r>
+      <w:r>
+        <w:t xml:space="preserve"> - 2000</w:t>
+      </w:r>
     </w:p>
     <w:p>
       <w:r>
         <w:t>Year2</w:t>
+      </w:r>
+      <w:r>
+        <w:t xml:space="preserve"> - 2800</w:t>
       </w:r>
     </w:p>
     <w:p>
       <w:r>
         <w:t>Year3</w:t>
       </w:r>
+      <w:r>
+        <w:t xml:space="preserve"> - 1700</w:t>
+      </w:r>
     </w:p>
     <w:p>
       <w:r>
         <w:t>Year4</w:t>
+      </w:r>
+      <w:r>
+        <w:t xml:space="preserve"> - 1800</w:t>
       </w:r>
     </w:p>
     <w:p>
@@ -1478,20 +1809,32 @@
       <w:r>
         <w:t>Year1</w:t>
       </w:r>
+      <w:r>
+        <w:t xml:space="preserve"> - 7500</w:t>
+      </w:r>
     </w:p>
     <w:p>
       <w:r>
         <w:t>Year2</w:t>
+      </w:r>
+      <w:r>
+        <w:t xml:space="preserve"> - 7700</w:t>
       </w:r>
     </w:p>
     <w:p>
       <w:r>
         <w:t>Year3</w:t>
       </w:r>
+      <w:r>
+        <w:t xml:space="preserve"> - 8700</w:t>
+      </w:r>
     </w:p>
     <w:p>
       <w:r>
         <w:t>Year4</w:t>
+      </w:r>
+      <w:r>
+        <w:t xml:space="preserve"> - 10400</w:t>
       </w:r>
     </w:p>
     <w:p/>

</xml_diff>

<commit_message>
Lifetime ROI & Yearly ROI
</commit_message>
<xml_diff>
--- a/Documentation/2 Feasibility Matrix /Cost Benefit Analysis Part2.docx
+++ b/Documentation/2 Feasibility Matrix /Cost Benefit Analysis Part2.docx
@@ -1746,97 +1746,41 @@
         </w:tc>
       </w:tr>
     </w:tbl>
-    <w:p/>
     <w:p>
+      <w:r>
+        <w:t>Lifetime ROI = (67425-43340)/43340</w:t>
+      </w:r>
+    </w:p>
+    <w:p>
+      <w:r>
+        <w:tab/>
+        <w:t xml:space="preserve">         = </w:t>
+      </w:r>
+      <w:r>
+        <w:t>0.556 X 100</w:t>
+      </w:r>
+    </w:p>
+    <w:p>
+      <w:r>
+        <w:tab/>
+        <w:t xml:space="preserve">         = 55.6%</w:t>
+      </w:r>
+    </w:p>
+    <w:p>
+      <w:r>
+        <w:t>Yearly ROI = 55.6/4</w:t>
+      </w:r>
+    </w:p>
+    <w:p>
+      <w:r>
+        <w:tab/>
+        <w:t xml:space="preserve">     = 13.9%</w:t>
+      </w:r>
       <w:bookmarkStart w:id="0" w:name="_GoBack"/>
       <w:bookmarkEnd w:id="0"/>
     </w:p>
     <w:p/>
     <w:p/>
-    <w:p/>
-    <w:p>
-      <w:r>
-        <w:lastRenderedPageBreak/>
-        <w:t>Development costs:</w:t>
-      </w:r>
-      <w:r>
-        <w:t xml:space="preserve"> 5400</w:t>
-      </w:r>
-    </w:p>
-    <w:p>
-      <w:r>
-        <w:t>Operation &amp; Maintenance cost:</w:t>
-      </w:r>
-    </w:p>
-    <w:p>
-      <w:r>
-        <w:t>Year1</w:t>
-      </w:r>
-      <w:r>
-        <w:t xml:space="preserve"> - 2000</w:t>
-      </w:r>
-    </w:p>
-    <w:p>
-      <w:r>
-        <w:t>Year2</w:t>
-      </w:r>
-      <w:r>
-        <w:t xml:space="preserve"> - 2800</w:t>
-      </w:r>
-    </w:p>
-    <w:p>
-      <w:r>
-        <w:t>Year3</w:t>
-      </w:r>
-      <w:r>
-        <w:t xml:space="preserve"> - 1700</w:t>
-      </w:r>
-    </w:p>
-    <w:p>
-      <w:r>
-        <w:t>Year4</w:t>
-      </w:r>
-      <w:r>
-        <w:t xml:space="preserve"> - 1800</w:t>
-      </w:r>
-    </w:p>
-    <w:p>
-      <w:r>
-        <w:t>Benefits derived from operation of new system</w:t>
-      </w:r>
-    </w:p>
-    <w:p>
-      <w:r>
-        <w:t>Year1</w:t>
-      </w:r>
-      <w:r>
-        <w:t xml:space="preserve"> - 7500</w:t>
-      </w:r>
-    </w:p>
-    <w:p>
-      <w:r>
-        <w:t>Year2</w:t>
-      </w:r>
-      <w:r>
-        <w:t xml:space="preserve"> - 7700</w:t>
-      </w:r>
-    </w:p>
-    <w:p>
-      <w:r>
-        <w:t>Year3</w:t>
-      </w:r>
-      <w:r>
-        <w:t xml:space="preserve"> - 8700</w:t>
-      </w:r>
-    </w:p>
-    <w:p>
-      <w:r>
-        <w:t>Year4</w:t>
-      </w:r>
-      <w:r>
-        <w:t xml:space="preserve"> - 10400</w:t>
-      </w:r>
-    </w:p>
     <w:p/>
     <w:sectPr>
       <w:pgSz w:w="12240" w:h="15840"/>

</xml_diff>